<commit_message>
v.2 of website. Updated the prjoects to add new kb project. Updated the the schedule.
</commit_message>
<xml_diff>
--- a/5191-syllabus-f14.docx
+++ b/5191-syllabus-f14.docx
@@ -68,8 +68,10 @@
         <w:rPr>
           <w:rFonts w:ascii="Gill Sans" w:hAnsi="Gill Sans" w:cs="Gill Sans"/>
         </w:rPr>
-        <w:t>Fall 2014</w:t>
-      </w:r>
+        <w:t>Fall 2015</w:t>
+      </w:r>
+      <w:bookmarkStart w:id="0" w:name="_GoBack"/>
+      <w:bookmarkEnd w:id="0"/>
     </w:p>
     <w:p>
       <w:pPr>
@@ -163,7 +165,10 @@
           </w:tcPr>
           <w:p>
             <w:r>
-              <w:t>Auditorium 308</w:t>
+              <w:t>Auditorium 30</w:t>
+            </w:r>
+            <w:r>
+              <w:t>2</w:t>
             </w:r>
           </w:p>
         </w:tc>
@@ -347,7 +352,13 @@
         </w:numPr>
       </w:pPr>
       <w:r>
-        <w:t xml:space="preserve">Students will apply the principles of information literacy by finding, evaluating, synthesizing, and applying “just in time” information to a variety of technical contexts. </w:t>
+        <w:t xml:space="preserve">Students will apply the principles of information literacy by finding, evaluating, synthesizing, and applying “just in time” </w:t>
+      </w:r>
+      <w:r>
+        <w:t>research</w:t>
+      </w:r>
+      <w:r>
+        <w:t xml:space="preserve"> to a variety of technical contexts. </w:t>
       </w:r>
     </w:p>
     <w:p>
@@ -359,7 +370,16 @@
         </w:numPr>
       </w:pPr>
       <w:r>
-        <w:t xml:space="preserve">Students will create technical documents using a variety of markup languages including HTML and XML. </w:t>
+        <w:t xml:space="preserve">Students will </w:t>
+      </w:r>
+      <w:r>
+        <w:t>apply the principles of source literacy by creating</w:t>
+      </w:r>
+      <w:r>
+        <w:t xml:space="preserve"> technical documents using a variety of markup la</w:t>
+      </w:r>
+      <w:r>
+        <w:t>nguages including HTML/CSS, XML, and XSLT.</w:t>
       </w:r>
     </w:p>
     <w:p>
@@ -371,7 +391,13 @@
         </w:numPr>
       </w:pPr>
       <w:r>
-        <w:t xml:space="preserve">Students will understand and apply principles of single sourcing as it relates to technical communication. </w:t>
+        <w:t xml:space="preserve">Students will understand and apply principles of </w:t>
+      </w:r>
+      <w:r>
+        <w:t xml:space="preserve">tool literacy by writing for </w:t>
+      </w:r>
+      <w:r>
+        <w:t xml:space="preserve">single sourcing as it relates to technical communication. </w:t>
       </w:r>
     </w:p>
     <w:p>
@@ -383,15 +409,7 @@
         </w:numPr>
       </w:pPr>
       <w:r>
-        <w:t xml:space="preserve">Students will learn and exhibit “best practices” of document version control using </w:t>
-      </w:r>
-      <w:proofErr w:type="spellStart"/>
-      <w:r>
-        <w:t>GitHub</w:t>
-      </w:r>
-      <w:proofErr w:type="spellEnd"/>
-      <w:r>
-        <w:t xml:space="preserve"> via the command line. </w:t>
+        <w:t xml:space="preserve">Students will learn and exhibit “best practices” of document version control using GitHub via the command line. </w:t>
       </w:r>
     </w:p>
     <w:p>
@@ -419,25 +437,22 @@
     <w:p>
       <w:pPr>
         <w:pStyle w:val="Heading2"/>
+      </w:pPr>
+      <w:r>
+        <w:t>Literacy 1 - Primary Research and Data Analysis (Interv</w:t>
+      </w:r>
+      <w:r>
+        <w:t>iew/Survey and Corpus Analysis</w:t>
+      </w:r>
+      <w:r>
+        <w:t xml:space="preserve"> </w:t>
+      </w:r>
+    </w:p>
+    <w:p>
+      <w:pPr>
         <w:spacing w:after="0"/>
       </w:pPr>
       <w:r>
-        <w:t>Project 1 - Interview/Survey and Corpus Analysis</w:t>
-      </w:r>
-      <w:r>
-        <w:t xml:space="preserve"> </w:t>
-      </w:r>
-    </w:p>
-    <w:p>
-      <w:pPr>
-        <w:spacing w:after="0"/>
-      </w:pPr>
-    </w:p>
-    <w:p>
-      <w:pPr>
-        <w:spacing w:after="0"/>
-      </w:pPr>
-      <w:r>
         <w:t>The purpose of this project is to learn about the various digital literacies of a technical communicator. To this end, you'll use two main data sources for this project: 1) Interview or survey of at least three practicing technical communicators and 2) a corpus analysis of technical communication job ads. You will have three weeks to complete this project.</w:t>
       </w:r>
     </w:p>
@@ -448,35 +463,49 @@
     </w:p>
     <w:p>
       <w:pPr>
-        <w:pStyle w:val="Heading2"/>
-      </w:pPr>
-      <w:r>
-        <w:t>Project 2 - XML Database and HTML Transformation</w:t>
-      </w:r>
-    </w:p>
-    <w:p>
-      <w:r>
-        <w:t xml:space="preserve">The purpose of this project is to introduce you to source literacies in technical communication. You will work with data at all phases for the data lifecycle. This includes 1) marking up raw data (XML), </w:t>
+        <w:rPr>
+          <w:rFonts w:ascii="Gill Sans" w:hAnsi="Gill Sans" w:cs="Gill Sans"/>
+          <w:b/>
+          <w:sz w:val="20"/>
+          <w:szCs w:val="20"/>
+        </w:rPr>
+      </w:pPr>
+      <w:r>
+        <w:rPr>
+          <w:rFonts w:ascii="Gill Sans" w:hAnsi="Gill Sans" w:cs="Gill Sans"/>
+          <w:b/>
+          <w:sz w:val="20"/>
+          <w:szCs w:val="20"/>
+        </w:rPr>
+        <w:t>Literacy 2: Source Code (XML, Single Sourcing, and HTML Transformation)</w:t>
+      </w:r>
+    </w:p>
+    <w:p>
+      <w:r>
+        <w:t xml:space="preserve">The purpose of this project is to introduce you to source literacies in technical communication. You will work with data at all phases for the data lifecycle. This includes 1) marking up raw data (XML), 2) processing the data (XSLT), and 3) outputting the data in a usable format (HTML/CSS) then You </w:t>
       </w:r>
       <w:r>
         <w:lastRenderedPageBreak/>
-        <w:t xml:space="preserve">2) processing the data (XSLT), and 3) outputting the data in a usable format (HTML/CSS) then </w:t>
-      </w:r>
-      <w:proofErr w:type="gramStart"/>
-      <w:r>
-        <w:t>You</w:t>
-      </w:r>
-      <w:proofErr w:type="gramEnd"/>
-      <w:r>
-        <w:t xml:space="preserve"> will be required to markup a dataset (of your choosing) in XML. You will then be required to transform the XML into an HTML table or list using XSLT. Finally, you'll be required to apply minimal styles to the table using CSS.</w:t>
-      </w:r>
-    </w:p>
-    <w:p>
-      <w:pPr>
-        <w:pStyle w:val="Heading2"/>
-      </w:pPr>
-      <w:r>
-        <w:t>Project 3 - Persuasive Memo to Multiple Stakeholders</w:t>
+        <w:t>will be required to markup a dataset (of your choosing) in XML. You will then be required to transform the XML into an HTML table or list using XSLT. Finally, you'll be required to apply minimal styles to the table using CSS.</w:t>
+      </w:r>
+    </w:p>
+    <w:p>
+      <w:pPr>
+        <w:rPr>
+          <w:rFonts w:ascii="Gill Sans" w:hAnsi="Gill Sans" w:cs="Gill Sans"/>
+          <w:b/>
+          <w:sz w:val="20"/>
+          <w:szCs w:val="20"/>
+        </w:rPr>
+      </w:pPr>
+      <w:r>
+        <w:rPr>
+          <w:rFonts w:ascii="Gill Sans" w:hAnsi="Gill Sans" w:cs="Gill Sans"/>
+          <w:b/>
+          <w:sz w:val="20"/>
+          <w:szCs w:val="20"/>
+        </w:rPr>
+        <w:t>Literacy 3: Data-driven Audience analysis (Persuasive Memo to 3 stakeholders)</w:t>
       </w:r>
     </w:p>
     <w:p>
@@ -486,34 +515,26 @@
     </w:p>
     <w:p>
       <w:r>
-        <w:t xml:space="preserve">With this in mind, you'll be required to persuade three distinct stakeholders to adopt </w:t>
-      </w:r>
-      <w:proofErr w:type="spellStart"/>
-      <w:r>
-        <w:t>MadCap</w:t>
-      </w:r>
-      <w:proofErr w:type="spellEnd"/>
-      <w:r>
-        <w:t xml:space="preserve"> Flare as your authoring platform</w:t>
-      </w:r>
-    </w:p>
-    <w:p>
-      <w:pPr>
-        <w:pStyle w:val="Heading2"/>
-      </w:pPr>
-      <w:r>
-        <w:t xml:space="preserve">Project 4 - Group Project: Author a Set of Procedures in </w:t>
-      </w:r>
-      <w:proofErr w:type="spellStart"/>
-      <w:r>
-        <w:t>MadCap</w:t>
-      </w:r>
-      <w:proofErr w:type="spellEnd"/>
-      <w:r>
-        <w:t xml:space="preserve"> Flare</w:t>
-      </w:r>
-      <w:r>
-        <w:t xml:space="preserve"> </w:t>
+        <w:t>With this in mind, you'll be required to persuade three distinct stakeholders to adopt MadCap Flare as your authoring platform</w:t>
+      </w:r>
+    </w:p>
+    <w:p>
+      <w:pPr>
+        <w:rPr>
+          <w:rFonts w:ascii="Gill Sans" w:hAnsi="Gill Sans" w:cs="Gill Sans"/>
+          <w:b/>
+          <w:sz w:val="20"/>
+          <w:szCs w:val="20"/>
+        </w:rPr>
+      </w:pPr>
+      <w:r>
+        <w:rPr>
+          <w:rFonts w:ascii="Gill Sans" w:hAnsi="Gill Sans" w:cs="Gill Sans"/>
+          <w:b/>
+          <w:sz w:val="20"/>
+          <w:szCs w:val="20"/>
+        </w:rPr>
+        <w:t>Literacy 4: Tool Acquisition (Wildcard project)</w:t>
       </w:r>
     </w:p>
     <w:p>
@@ -544,23 +565,7 @@
     </w:p>
     <w:p>
       <w:r>
-        <w:t xml:space="preserve">The purpose of this project is to allow you to explore and become literate using a </w:t>
-      </w:r>
-      <w:proofErr w:type="gramStart"/>
-      <w:r>
-        <w:t>highly-used</w:t>
-      </w:r>
-      <w:proofErr w:type="gramEnd"/>
-      <w:r>
-        <w:t xml:space="preserve"> technical communication authoring software. It is, of course, less important that you master </w:t>
-      </w:r>
-      <w:proofErr w:type="spellStart"/>
-      <w:r>
-        <w:t>MadCap</w:t>
-      </w:r>
-      <w:proofErr w:type="spellEnd"/>
-      <w:r>
-        <w:t xml:space="preserve"> Flare. Instead, I hope you can apply your working knowledge of XML to easily navigate and learn to use the software only as much as necessary.</w:t>
+        <w:t>The purpose of this project is to allow you to explore and become literate using a highly-used technical communication authoring software. It is, of course, less important that you master MadCap Flare. Instead, I hope you can apply your working knowledge of XML to easily navigate and learn to use the software only as much as necessary.</w:t>
       </w:r>
     </w:p>
     <w:p>
@@ -568,20 +573,12 @@
         <w:pStyle w:val="Heading2"/>
       </w:pPr>
       <w:r>
-        <w:t>Project 5 - Graduate-level Discussion Facilitator (in teams of 2)</w:t>
-      </w:r>
-    </w:p>
-    <w:p>
-      <w:r>
-        <w:t xml:space="preserve">In teams of 2, you will prepare a 20-30 minute discussion on the topic you are assigned to. </w:t>
-      </w:r>
-      <w:proofErr w:type="gramStart"/>
-      <w:r>
-        <w:t>Everyone in the class will be assigned a graduate-level academic reading by me</w:t>
-      </w:r>
-      <w:proofErr w:type="gramEnd"/>
-      <w:r>
-        <w:t>. In addition to this, you will assign one more academic reading for the class.</w:t>
+        <w:t>Literacy 5: Oral Communication (Graduate-level Discussion Facilitator- in teams of 2)</w:t>
+      </w:r>
+    </w:p>
+    <w:p>
+      <w:r>
+        <w:t>In teams of 2, you will prepare a 20-30 minute discussion on the topic you are assigned to. Everyone in the class will be assigned a graduate-level academic reading by me. In addition to this, you will assign one more academic reading for the class.</w:t>
       </w:r>
     </w:p>
     <w:p>
@@ -632,23 +629,7 @@
     </w:p>
     <w:p>
       <w:r>
-        <w:t xml:space="preserve">Attendance in this course is NOT optional. You are expected to attend every class period. Each unexcused absence will result in the deduction of 10% off of your final grade. This includes not showing up for scheduled Google Hangouts. You will automatically be DROPPED from the course if </w:t>
-      </w:r>
-      <w:proofErr w:type="spellStart"/>
-      <w:r>
-        <w:t>youâ</w:t>
-      </w:r>
-      <w:proofErr w:type="spellEnd"/>
-      <w:r>
-        <w:t>€™</w:t>
-      </w:r>
-      <w:proofErr w:type="spellStart"/>
-      <w:r>
-        <w:t>ve</w:t>
-      </w:r>
-      <w:proofErr w:type="spellEnd"/>
-      <w:r>
-        <w:t xml:space="preserve"> missed 4 classes.</w:t>
+        <w:t>Attendance in this course is NOT optional. You are expected to attend every class period. Each unexcused absence will result in the deduction of 10% off of your final grade. This includes not showing up for scheduled Google Hangouts. You will automatically be DROPPED from the course if youâ€™ve missed 4 classes.</w:t>
       </w:r>
     </w:p>
     <w:p>
@@ -694,20 +675,7 @@
     </w:p>
     <w:p>
       <w:r>
-        <w:t xml:space="preserve">You may not use program templates (e.g., Word templates) to format any of your documents â€” these </w:t>
-      </w:r>
-      <w:proofErr w:type="spellStart"/>
-      <w:r>
-        <w:t>donâ</w:t>
-      </w:r>
-      <w:proofErr w:type="spellEnd"/>
-      <w:r>
-        <w:t>€™t encourage you to learn the programs and generally result in dull, unpersuasive documents. Additionally, you may use existing code from tutorial sites like W3Schools. However, you must be able to explain how or why the code is functioning to rec</w:t>
-      </w:r>
-      <w:bookmarkStart w:id="0" w:name="_GoBack"/>
-      <w:bookmarkEnd w:id="0"/>
-      <w:r>
-        <w:t>eive full credit on an assignment.</w:t>
+        <w:t>You may not use program templates (e.g., Word templates) to format any of your documents â€” these donâ€™t encourage you to learn the programs and generally result in dull, unpersuasive documents. Additionally, you may use existing code from tutorial sites like W3Schools. However, you must be able to explain how or why the code is functioning to receive full credit on an assignment.</w:t>
       </w:r>
     </w:p>
     <w:p>
@@ -720,36 +688,12 @@
     </w:p>
     <w:p>
       <w:r>
-        <w:t xml:space="preserve">This course is the most tech-heavy course you will take in this program. While I will </w:t>
-      </w:r>
-      <w:proofErr w:type="spellStart"/>
-      <w:r>
-        <w:t>explictly</w:t>
-      </w:r>
-      <w:proofErr w:type="spellEnd"/>
-      <w:r>
-        <w:t xml:space="preserve"> teach you to use </w:t>
-      </w:r>
-      <w:proofErr w:type="spellStart"/>
-      <w:r>
-        <w:t>GitHub</w:t>
-      </w:r>
-      <w:proofErr w:type="spellEnd"/>
-      <w:r>
-        <w:t xml:space="preserve"> to create repositories and turn in assignments, you are required to research and apply knowledge on your own if you fall behind or miss a class. Not understanding how to use the technology is not an excuse in this course. I, of course, am more than willing to work with you (one-on-one or in small groups) to further clarify any confusion regarding technology.</w:t>
-      </w:r>
-    </w:p>
-    <w:p>
-      <w:r>
-        <w:t xml:space="preserve">All students must have a valid UNT email address. I will use </w:t>
-      </w:r>
-      <w:proofErr w:type="spellStart"/>
-      <w:r>
-        <w:t>MyUNT</w:t>
-      </w:r>
-      <w:proofErr w:type="spellEnd"/>
-      <w:r>
-        <w:t xml:space="preserve"> to send mass emails to the class. I often use email to send class emails, including quizzes, notices, updates, and advisories. It is your responsibility to check email regularly. Not receiving an email is not a valid excuse for late or missing work. You will also need your UNT email address to check your grade throughout the semester.</w:t>
+        <w:t>This course is the most tech-heavy course you will take in this program. While I will explictly teach you to use GitHub to create repositories and turn in assignments, you are required to research and apply knowledge on your own if you fall behind or miss a class. Not understanding how to use the technology is not an excuse in this course. I, of course, am more than willing to work with you (one-on-one or in small groups) to further clarify any confusion regarding technology.</w:t>
+      </w:r>
+    </w:p>
+    <w:p>
+      <w:r>
+        <w:t>All students must have a valid UNT email address. I will use MyUNT to send mass emails to the class. I often use email to send class emails, including quizzes, notices, updates, and advisories. It is your responsibility to check email regularly. Not receiving an email is not a valid excuse for late or missing work. You will also need your UNT email address to check your grade throughout the semester.</w:t>
       </w:r>
     </w:p>
     <w:p>
@@ -816,15 +760,7 @@
     </w:p>
     <w:p>
       <w:r>
-        <w:t xml:space="preserve">It is your responsibility to become familiar with </w:t>
-      </w:r>
-      <w:proofErr w:type="spellStart"/>
-      <w:r>
-        <w:t>UNTâ</w:t>
-      </w:r>
-      <w:proofErr w:type="spellEnd"/>
-      <w:r>
-        <w:t>€™s Policy of Academic Dishonesty.</w:t>
+        <w:t>It is your responsibility to become familiar with UNTâ€™s Policy of Academic Dishonesty.</w:t>
       </w:r>
     </w:p>
     <w:p>
@@ -851,15 +787,7 @@
         </w:numPr>
       </w:pPr>
       <w:r>
-        <w:t xml:space="preserve">Plagiarism the deliberate adoption or reproduction of ideas, words, or statements of another person as </w:t>
-      </w:r>
-      <w:proofErr w:type="spellStart"/>
-      <w:r>
-        <w:t>oneâ</w:t>
-      </w:r>
-      <w:proofErr w:type="spellEnd"/>
-      <w:r>
-        <w:t>€™s own without acknowledgement.</w:t>
+        <w:t>Plagiarism the deliberate adoption or reproduction of ideas, words, or statements of another person as oneâ€™s own without acknowledgement.</w:t>
       </w:r>
     </w:p>
     <w:p>
@@ -998,7 +926,7 @@
         <w:rStyle w:val="PageNumber"/>
         <w:noProof/>
       </w:rPr>
-      <w:t>3</w:t>
+      <w:t>2</w:t>
     </w:r>
     <w:r>
       <w:rPr>
@@ -1610,7 +1538,6 @@
   <w:style w:type="character" w:default="1" w:styleId="DefaultParagraphFont">
     <w:name w:val="Default Paragraph Font"/>
     <w:uiPriority w:val="1"/>
-    <w:semiHidden/>
     <w:unhideWhenUsed/>
   </w:style>
   <w:style w:type="table" w:default="1" w:styleId="TableNormal">
@@ -2227,7 +2154,6 @@
   <w:style w:type="character" w:default="1" w:styleId="DefaultParagraphFont">
     <w:name w:val="Default Paragraph Font"/>
     <w:uiPriority w:val="1"/>
-    <w:semiHidden/>
     <w:unhideWhenUsed/>
   </w:style>
   <w:style w:type="table" w:default="1" w:styleId="TableNormal">

</xml_diff>

<commit_message>
updated and ready for day 1
</commit_message>
<xml_diff>
--- a/5191-syllabus-f14.docx
+++ b/5191-syllabus-f14.docx
@@ -70,8 +70,6 @@
         </w:rPr>
         <w:t>Fall 2015</w:t>
       </w:r>
-      <w:bookmarkStart w:id="0" w:name="_GoBack"/>
-      <w:bookmarkEnd w:id="0"/>
     </w:p>
     <w:p>
       <w:pPr>
@@ -505,72 +503,79 @@
           <w:sz w:val="20"/>
           <w:szCs w:val="20"/>
         </w:rPr>
-        <w:t>Literacy 3: Data-driven Audience analysis (Persuasive Memo to 3 stakeholders)</w:t>
-      </w:r>
-    </w:p>
-    <w:p>
-      <w:r>
-        <w:t>Technical communicators must be able to articulate their value to a variety of technical and non-technical stakeholders. This project is intended to expose you to the importance of persuasively communicating about technical topics. To successfully complete this project, you'll have to apply principles of technical communication literacy (using the language of technical communicator for multiple stakeholders), information literacy (being able to research and authoritatively communicate your research), and digital literacy (being able to competently use a new interface and describe its value to multiple stakeholders).</w:t>
-      </w:r>
-    </w:p>
-    <w:p>
-      <w:r>
-        <w:t>With this in mind, you'll be required to persuade three distinct stakeholders to adopt MadCap Flare as your authoring platform</w:t>
-      </w:r>
-    </w:p>
-    <w:p>
-      <w:pPr>
+        <w:t xml:space="preserve">Literacy 3: </w:t>
+      </w:r>
+      <w:r>
         <w:rPr>
           <w:rFonts w:ascii="Gill Sans" w:hAnsi="Gill Sans" w:cs="Gill Sans"/>
           <w:b/>
           <w:sz w:val="20"/>
           <w:szCs w:val="20"/>
         </w:rPr>
-      </w:pPr>
-      <w:r>
+        <w:t>Data-driven Audience analysis, information architecture, information design (Creating a knowledge base)</w:t>
+      </w:r>
+    </w:p>
+    <w:p>
+      <w:r>
+        <w:t>For this assignment, you will create a knowledge base for IT-related information for freshman students at UNT. The knowledge base must be delivered in an online format. You will work in teams of two to complete this project.</w:t>
+      </w:r>
+    </w:p>
+    <w:p>
+      <w:r>
+        <w:t>As part of the project, you'll be required to conduct primary research by interviewing and/or surveying freshman students at UNT. Based on this research, you will create an audience profile and an initial set of items for your knowledge base.</w:t>
+      </w:r>
+    </w:p>
+    <w:p>
+      <w:pPr>
         <w:rPr>
           <w:rFonts w:ascii="Gill Sans" w:hAnsi="Gill Sans" w:cs="Gill Sans"/>
           <w:b/>
           <w:sz w:val="20"/>
           <w:szCs w:val="20"/>
         </w:rPr>
-        <w:t>Literacy 4: Tool Acquisition (Wildcard project)</w:t>
-      </w:r>
-    </w:p>
-    <w:p>
+      </w:pPr>
       <w:r>
         <w:rPr>
+          <w:rFonts w:ascii="Gill Sans" w:hAnsi="Gill Sans" w:cs="Gill Sans"/>
           <w:b/>
+          <w:sz w:val="20"/>
+          <w:szCs w:val="20"/>
         </w:rPr>
-        <w:t>Note</w:t>
+        <w:t xml:space="preserve">Literacy 4: </w:t>
       </w:r>
       <w:r>
         <w:rPr>
+          <w:rFonts w:ascii="Gill Sans" w:hAnsi="Gill Sans" w:cs="Gill Sans"/>
           <w:b/>
+          <w:sz w:val="20"/>
+          <w:szCs w:val="20"/>
         </w:rPr>
-        <w:t>:</w:t>
-      </w:r>
-      <w:r>
-        <w:t xml:space="preserve"> </w:t>
-      </w:r>
-      <w:r>
-        <w:t xml:space="preserve">This </w:t>
-      </w:r>
-      <w:r>
-        <w:t>project will likely change. I will make the anno</w:t>
-      </w:r>
-      <w:r>
-        <w:t>uncement via the course website.</w:t>
-      </w:r>
-    </w:p>
-    <w:p>
-      <w:r>
-        <w:t>The purpose of this project is to allow you to explore and become literate using a highly-used technical communication authoring software. It is, of course, less important that you master MadCap Flare. Instead, I hope you can apply your working knowledge of XML to easily navigate and learn to use the software only as much as necessary.</w:t>
+        <w:t>Tool Acquisition (Persuasive Guide)</w:t>
       </w:r>
     </w:p>
     <w:p>
       <w:pPr>
         <w:pStyle w:val="Heading2"/>
+        <w:rPr>
+          <w:rFonts w:ascii="Garamond" w:hAnsi="Garamond" w:cstheme="minorBidi"/>
+          <w:b w:val="0"/>
+          <w:sz w:val="24"/>
+          <w:szCs w:val="24"/>
+        </w:rPr>
+      </w:pPr>
+      <w:r>
+        <w:rPr>
+          <w:rFonts w:ascii="Garamond" w:hAnsi="Garamond" w:cstheme="minorBidi"/>
+          <w:b w:val="0"/>
+          <w:sz w:val="24"/>
+          <w:szCs w:val="24"/>
+        </w:rPr>
+        <w:t>For this project, you are asked to create a guide (online or in print) for technical communicators for a tool that you have never used. Part of the project will be conducting primary and secondary research to identify the tool. You will create a guide that outlines the purpose, application, and relevant procedural information for technical communicators. The guide should also be persuasive in that it should clearly convince a technical communicator to adopt the tool for their own work.</w:t>
+      </w:r>
+    </w:p>
+    <w:p>
+      <w:pPr>
+        <w:pStyle w:val="Heading2"/>
       </w:pPr>
       <w:r>
         <w:t>Literacy 5: Oral Communication (Graduate-level Discussion Facilitator- in teams of 2)</w:t>
@@ -760,7 +765,15 @@
     </w:p>
     <w:p>
       <w:r>
-        <w:t>It is your responsibility to become familiar with UNTâ€™s Policy of Academic Dishonesty.</w:t>
+        <w:t>It is your responsibilit</w:t>
+      </w:r>
+      <w:r>
+        <w:t>y to become familiar with UNT</w:t>
+      </w:r>
+      <w:bookmarkStart w:id="0" w:name="_GoBack"/>
+      <w:bookmarkEnd w:id="0"/>
+      <w:r>
+        <w:t>s Policy of Academic Dishonesty.</w:t>
       </w:r>
     </w:p>
     <w:p>
@@ -926,7 +939,7 @@
         <w:rStyle w:val="PageNumber"/>
         <w:noProof/>
       </w:rPr>
-      <w:t>2</w:t>
+      <w:t>4</w:t>
     </w:r>
     <w:r>
       <w:rPr>
@@ -997,7 +1010,7 @@
         <w:sz w:val="18"/>
         <w:szCs w:val="18"/>
       </w:rPr>
-      <w:t xml:space="preserve"> – last updated 8/21/14</w:t>
+      <w:t xml:space="preserve"> – last updated 8/24/15</w:t>
     </w:r>
   </w:p>
 </w:hdr>

</xml_diff>